<commit_message>
first final version algo
</commit_message>
<xml_diff>
--- a/Algorithme Pendu.docx
+++ b/Algorithme Pendu.docx
@@ -3510,6 +3510,26 @@
           <w:bCs/>
         </w:rPr>
         <w:tab/>
+        <w:t xml:space="preserve">Effacer </w:t>
+      </w:r>
+      <w:r>
+        <w:t>écran</w:t>
+      </w:r>
+    </w:p>
+    <w:p>
+      <w:r>
+        <w:rPr>
+          <w:b/>
+          <w:bCs/>
+        </w:rPr>
+        <w:tab/>
+      </w:r>
+      <w:r>
+        <w:rPr>
+          <w:b/>
+          <w:bCs/>
+        </w:rPr>
+        <w:tab/>
       </w:r>
       <w:proofErr w:type="spellStart"/>
       <w:proofErr w:type="gramStart"/>
@@ -4035,6 +4055,7 @@
     </w:p>
     <w:p>
       <w:r>
+        <w:lastRenderedPageBreak/>
         <w:tab/>
       </w:r>
       <w:r>
@@ -5132,8 +5153,6 @@
         <w:t xml:space="preserve"> </w:t>
       </w:r>
     </w:p>
-    <w:p/>
-    <w:p/>
     <w:sectPr>
       <w:pgSz w:w="11906" w:h="16838"/>
       <w:pgMar w:top="1417" w:right="1417" w:bottom="1417" w:left="1417" w:header="708" w:footer="708" w:gutter="0"/>

</xml_diff>